<commit_message>
output word format too
</commit_message>
<xml_diff>
--- a/book.docx
+++ b/book.docx
@@ -12216,7 +12216,12 @@
     <w:bookmarkEnd w:id="178"/>
     <w:bookmarkEnd w:id="179"/>
     <w:bookmarkEnd w:id="180"/>
-    <w:sectPr/>
+    <w:sectPr>
+      <w:headerReference r:id="rId9" w:type="default"/>
+      <w:pgSz w:h="15840" w:w="12240"/>
+      <w:pgMar w:bottom="1440" w:footer="720" w:gutter="0" w:header="720" w:left="1440" w:right="1440" w:top="1440"/>
+      <w:cols w:space="720"/>
+    </w:sectPr>
   </w:body>
 </w:document>
 </file>
@@ -12244,8 +12249,226 @@
 </w:footnotes>
 </file>
 
+<file path=word/header1.xml><?xml version="1.0" encoding="utf-8"?>
+<w:hdr xmlns:wpc="http://schemas.microsoft.com/office/word/2010/wordprocessingCanvas" xmlns:cx="http://schemas.microsoft.com/office/drawing/2014/chartex" xmlns:cx1="http://schemas.microsoft.com/office/drawing/2015/9/8/chartex" xmlns:cx2="http://schemas.microsoft.com/office/drawing/2015/10/21/chartex" xmlns:cx3="http://schemas.microsoft.com/office/drawing/2016/5/9/chartex" xmlns:cx4="http://schemas.microsoft.com/office/drawing/2016/5/10/chartex" xmlns:cx5="http://schemas.microsoft.com/office/drawing/2016/5/11/chartex" xmlns:cx6="http://schemas.microsoft.com/office/drawing/2016/5/12/chartex" xmlns:cx7="http://schemas.microsoft.com/office/drawing/2016/5/13/chartex" xmlns:cx8="http://schemas.microsoft.com/office/drawing/2016/5/14/chartex" xmlns:mc="http://schemas.openxmlformats.org/markup-compatibility/2006" xmlns:aink="http://schemas.microsoft.com/office/drawing/2016/ink" xmlns:am3d="http://schemas.microsoft.com/office/drawing/2017/model3d" xmlns:o="urn:schemas-microsoft-com:office:office" xmlns:oel="http://schemas.microsoft.com/office/2019/extlst" xmlns:r="http://schemas.openxmlformats.org/officeDocument/2006/relationships" xmlns:m="http://schemas.openxmlformats.org/officeDocument/2006/math" xmlns:v="urn:schemas-microsoft-com:vml" xmlns:wp14="http://schemas.microsoft.com/office/word/2010/wordprocessingDrawing" xmlns:wp="http://schemas.openxmlformats.org/drawingml/2006/wordprocessingDrawing" xmlns:w10="urn:schemas-microsoft-com:office:word" xmlns:w="http://schemas.openxmlformats.org/wordprocessingml/2006/main" xmlns:w14="http://schemas.microsoft.com/office/word/2010/wordml" xmlns:w15="http://schemas.microsoft.com/office/word/2012/wordml" xmlns:w16cex="http://schemas.microsoft.com/office/word/2018/wordml/cex" xmlns:w16cid="http://schemas.microsoft.com/office/word/2016/wordml/cid" xmlns:w16="http://schemas.microsoft.com/office/word/2018/wordml" xmlns:w16du="http://schemas.microsoft.com/office/word/2023/wordml/word16du" xmlns:w16sdtdh="http://schemas.microsoft.com/office/word/2020/wordml/sdtdatahash" xmlns:w16sdtfl="http://schemas.microsoft.com/office/word/2024/wordml/sdtformatlock" xmlns:w16se="http://schemas.microsoft.com/office/word/2015/wordml/symex" xmlns:wpg="http://schemas.microsoft.com/office/word/2010/wordprocessingGroup" xmlns:wpi="http://schemas.microsoft.com/office/word/2010/wordprocessingInk" xmlns:wne="http://schemas.microsoft.com/office/word/2006/wordml" xmlns:wps="http://schemas.microsoft.com/office/word/2010/wordprocessingShape" mc:Ignorable="w14 w15 w16se w16cid w16 w16cex w16sdtdh w16sdtfl w16du wp14">
+  <w:p>
+    <w:pPr>
+      <w:pStyle w:val="Header"/>
+    </w:pPr>
+    <w:r>
+      <w:t>Modern Fuzz Testing</w:t>
+    </w:r>
+    <w:r>
+      <w:tab/>
+    </w:r>
+    <w:sdt>
+      <w:sdtPr>
+        <w:id w:val="976724248"/>
+        <w:docPartObj>
+          <w:docPartGallery w:val="Page Numbers (Top of Page)"/>
+          <w:docPartUnique/>
+        </w:docPartObj>
+      </w:sdtPr>
+      <w:sdtEndPr>
+        <w:rPr>
+          <w:noProof/>
+        </w:rPr>
+      </w:sdtEndPr>
+      <w:sdtContent>
+        <w:r>
+          <w:fldChar w:fldCharType="begin"/>
+        </w:r>
+        <w:r>
+          <w:instrText xml:space="preserve"> PAGE   \* MERGEFORMAT </w:instrText>
+        </w:r>
+        <w:r>
+          <w:fldChar w:fldCharType="separate"/>
+        </w:r>
+        <w:r>
+          <w:rPr>
+            <w:noProof/>
+          </w:rPr>
+          <w:t>2</w:t>
+        </w:r>
+        <w:r>
+          <w:rPr>
+            <w:noProof/>
+          </w:rPr>
+          <w:fldChar w:fldCharType="end"/>
+        </w:r>
+        <w:r>
+          <w:rPr>
+            <w:noProof/>
+          </w:rPr>
+          <w:tab/>
+        </w:r>
+      </w:sdtContent>
+    </w:sdt>
+  </w:p>
+  <w:p>
+    <w:pPr>
+      <w:pStyle w:val="Header"/>
+    </w:pPr>
+  </w:p>
+</w:hdr>
+</file>
+
 <file path=word/numbering.xml><?xml version="1.0" encoding="utf-8"?>
-<w:numbering xmlns:w="http://schemas.openxmlformats.org/wordprocessingml/2006/main">
+<w:numbering xmlns:aink="http://schemas.microsoft.com/office/drawing/2016/ink" xmlns:am3d="http://schemas.microsoft.com/office/drawing/2017/model3d" xmlns:cx="http://schemas.microsoft.com/office/drawing/2014/chartex" xmlns:cx1="http://schemas.microsoft.com/office/drawing/2015/9/8/chartex" xmlns:cx2="http://schemas.microsoft.com/office/drawing/2015/10/21/chartex" xmlns:cx3="http://schemas.microsoft.com/office/drawing/2016/5/9/chartex" xmlns:cx4="http://schemas.microsoft.com/office/drawing/2016/5/10/chartex" xmlns:cx5="http://schemas.microsoft.com/office/drawing/2016/5/11/chartex" xmlns:cx6="http://schemas.microsoft.com/office/drawing/2016/5/12/chartex" xmlns:cx7="http://schemas.microsoft.com/office/drawing/2016/5/13/chartex" xmlns:cx8="http://schemas.microsoft.com/office/drawing/2016/5/14/chartex" xmlns:m="http://schemas.openxmlformats.org/officeDocument/2006/math" xmlns:mc="http://schemas.openxmlformats.org/markup-compatibility/2006" xmlns:o="urn:schemas-microsoft-com:office:office" xmlns:oel="http://schemas.microsoft.com/office/2019/extlst" xmlns:r="http://schemas.openxmlformats.org/officeDocument/2006/relationships" xmlns:v="urn:schemas-microsoft-com:vml" xmlns:w="http://schemas.openxmlformats.org/wordprocessingml/2006/main" xmlns:w10="urn:schemas-microsoft-com:office:word" xmlns:w14="http://schemas.microsoft.com/office/word/2010/wordml" xmlns:w15="http://schemas.microsoft.com/office/word/2012/wordml" xmlns:w16="http://schemas.microsoft.com/office/word/2018/wordml" xmlns:w16cex="http://schemas.microsoft.com/office/word/2018/wordml/cex" xmlns:w16cid="http://schemas.microsoft.com/office/word/2016/wordml/cid" xmlns:w16du="http://schemas.microsoft.com/office/word/2023/wordml/word16du" xmlns:w16sdtdh="http://schemas.microsoft.com/office/word/2020/wordml/sdtdatahash" xmlns:w16sdtfl="http://schemas.microsoft.com/office/word/2024/wordml/sdtformatlock" xmlns:w16se="http://schemas.microsoft.com/office/word/2015/wordml/symex" xmlns:wne="http://schemas.microsoft.com/office/word/2006/wordml" xmlns:wp="http://schemas.openxmlformats.org/drawingml/2006/wordprocessingDrawing" xmlns:wp14="http://schemas.microsoft.com/office/word/2010/wordprocessingDrawing" xmlns:wpc="http://schemas.microsoft.com/office/word/2010/wordprocessingCanvas" xmlns:wpg="http://schemas.microsoft.com/office/word/2010/wordprocessingGroup" xmlns:wpi="http://schemas.microsoft.com/office/word/2010/wordprocessingInk" xmlns:wps="http://schemas.microsoft.com/office/word/2010/wordprocessingShape" mc:Ignorable="w14 w15 w16se w16cid w16 w16cex w16sdtdh w16sdtfl w16du wp14">
+  <w:abstractNum w15:restartNumberingAfterBreak="0" w:abstractNumId="0">
+    <w:nsid w:val="0000A990"/>
+    <w:multiLevelType w:val="multilevel"/>
+    <w:tmpl w:val="6CBCDFF0"/>
+    <w:lvl w:ilvl="0">
+      <w:numFmt w:val="bullet"/>
+      <w:lvlText w:val=" "/>
+      <w:lvlJc w:val="left"/>
+      <w:pPr>
+        <w:ind w:hanging="480" w:left="720"/>
+      </w:pPr>
+    </w:lvl>
+    <w:lvl w:ilvl="1">
+      <w:numFmt w:val="bullet"/>
+      <w:lvlText w:val=" "/>
+      <w:lvlJc w:val="left"/>
+      <w:pPr>
+        <w:ind w:hanging="480" w:left="1440"/>
+      </w:pPr>
+    </w:lvl>
+    <w:lvl w:ilvl="2">
+      <w:numFmt w:val="bullet"/>
+      <w:lvlText w:val=" "/>
+      <w:lvlJc w:val="left"/>
+      <w:pPr>
+        <w:ind w:hanging="480" w:left="2160"/>
+      </w:pPr>
+    </w:lvl>
+    <w:lvl w:ilvl="3">
+      <w:numFmt w:val="bullet"/>
+      <w:lvlText w:val=" "/>
+      <w:lvlJc w:val="left"/>
+      <w:pPr>
+        <w:ind w:hanging="480" w:left="2880"/>
+      </w:pPr>
+    </w:lvl>
+    <w:lvl w:ilvl="4">
+      <w:numFmt w:val="bullet"/>
+      <w:lvlText w:val=" "/>
+      <w:lvlJc w:val="left"/>
+      <w:pPr>
+        <w:ind w:hanging="480" w:left="3600"/>
+      </w:pPr>
+    </w:lvl>
+    <w:lvl w:ilvl="5">
+      <w:numFmt w:val="bullet"/>
+      <w:lvlText w:val=" "/>
+      <w:lvlJc w:val="left"/>
+      <w:pPr>
+        <w:ind w:hanging="480" w:left="4320"/>
+      </w:pPr>
+    </w:lvl>
+    <w:lvl w:ilvl="6">
+      <w:numFmt w:val="bullet"/>
+      <w:lvlText w:val=" "/>
+      <w:lvlJc w:val="left"/>
+      <w:pPr>
+        <w:ind w:hanging="480" w:left="5040"/>
+      </w:pPr>
+    </w:lvl>
+    <w:lvl w:ilvl="7">
+      <w:numFmt w:val="bullet"/>
+      <w:lvlText w:val=" "/>
+      <w:lvlJc w:val="left"/>
+      <w:pPr>
+        <w:ind w:hanging="480" w:left="5760"/>
+      </w:pPr>
+    </w:lvl>
+    <w:lvl w:ilvl="8">
+      <w:numFmt w:val="bullet"/>
+      <w:lvlText w:val=" "/>
+      <w:lvlJc w:val="left"/>
+      <w:pPr>
+        <w:ind w:hanging="480" w:left="6480"/>
+      </w:pPr>
+    </w:lvl>
+  </w:abstractNum>
+  <w:abstractNum w15:restartNumberingAfterBreak="0" w:abstractNumId="1">
+    <w:nsid w:val="0000A991"/>
+    <w:multiLevelType w:val="multilevel"/>
+    <w:tmpl w:val="489623A2"/>
+    <w:lvl w:ilvl="0">
+      <w:numFmt w:val="bullet"/>
+      <w:lvlText w:val="•"/>
+      <w:lvlJc w:val="left"/>
+      <w:pPr>
+        <w:ind w:hanging="480" w:left="720"/>
+      </w:pPr>
+    </w:lvl>
+    <w:lvl w:ilvl="1">
+      <w:numFmt w:val="bullet"/>
+      <w:lvlText w:val="–"/>
+      <w:lvlJc w:val="left"/>
+      <w:pPr>
+        <w:ind w:hanging="480" w:left="1440"/>
+      </w:pPr>
+    </w:lvl>
+    <w:lvl w:ilvl="2">
+      <w:numFmt w:val="bullet"/>
+      <w:lvlText w:val="•"/>
+      <w:lvlJc w:val="left"/>
+      <w:pPr>
+        <w:ind w:hanging="480" w:left="2160"/>
+      </w:pPr>
+    </w:lvl>
+    <w:lvl w:ilvl="3">
+      <w:numFmt w:val="bullet"/>
+      <w:lvlText w:val="–"/>
+      <w:lvlJc w:val="left"/>
+      <w:pPr>
+        <w:ind w:hanging="480" w:left="2880"/>
+      </w:pPr>
+    </w:lvl>
+    <w:lvl w:ilvl="4">
+      <w:numFmt w:val="bullet"/>
+      <w:lvlText w:val="•"/>
+      <w:lvlJc w:val="left"/>
+      <w:pPr>
+        <w:ind w:hanging="480" w:left="3600"/>
+      </w:pPr>
+    </w:lvl>
+    <w:lvl w:ilvl="5">
+      <w:numFmt w:val="bullet"/>
+      <w:lvlText w:val="–"/>
+      <w:lvlJc w:val="left"/>
+      <w:pPr>
+        <w:ind w:hanging="480" w:left="4320"/>
+      </w:pPr>
+    </w:lvl>
+    <w:lvl w:ilvl="6">
+      <w:numFmt w:val="bullet"/>
+      <w:lvlText w:val="•"/>
+      <w:lvlJc w:val="left"/>
+      <w:pPr>
+        <w:ind w:hanging="480" w:left="5040"/>
+      </w:pPr>
+    </w:lvl>
+    <w:lvl w:ilvl="7">
+      <w:numFmt w:val="bullet"/>
+      <w:lvlText w:val="–"/>
+      <w:lvlJc w:val="left"/>
+      <w:pPr>
+        <w:ind w:hanging="480" w:left="5760"/>
+      </w:pPr>
+    </w:lvl>
+    <w:lvl w:ilvl="8">
+      <w:numFmt w:val="bullet"/>
+      <w:lvlText w:val="•"/>
+      <w:lvlJc w:val="left"/>
+      <w:pPr>
+        <w:ind w:hanging="480" w:left="6480"/>
+      </w:pPr>
+    </w:lvl>
+  </w:abstractNum>
   <w:abstractNum w:abstractNumId="990">
     <w:nsid w:val="0000A990"/>
     <w:multiLevelType w:val="multilevel"/>
@@ -12398,6 +12621,36 @@
       </w:pPr>
     </w:lvl>
   </w:abstractNum>
+  <w:num w16cid:durableId="887226752" w:numId="1">
+    <w:abstractNumId w:val="0"/>
+  </w:num>
+  <w:num w16cid:durableId="472987049" w:numId="2">
+    <w:abstractNumId w:val="1"/>
+  </w:num>
+  <w:num w16cid:durableId="588079683" w:numId="3">
+    <w:abstractNumId w:val="1"/>
+  </w:num>
+  <w:num w16cid:durableId="1839805120" w:numId="4">
+    <w:abstractNumId w:val="1"/>
+  </w:num>
+  <w:num w16cid:durableId="1451124369" w:numId="5">
+    <w:abstractNumId w:val="1"/>
+  </w:num>
+  <w:num w16cid:durableId="1274827761" w:numId="6">
+    <w:abstractNumId w:val="1"/>
+  </w:num>
+  <w:num w16cid:durableId="1361542473" w:numId="7">
+    <w:abstractNumId w:val="1"/>
+  </w:num>
+  <w:num w16cid:durableId="215287246" w:numId="8">
+    <w:abstractNumId w:val="1"/>
+  </w:num>
+  <w:num w16cid:durableId="314458353" w:numId="9">
+    <w:abstractNumId w:val="1"/>
+  </w:num>
+  <w:num w16cid:durableId="1402098822" w:numId="10">
+    <w:abstractNumId w:val="1"/>
+  </w:num>
   <w:num w:numId="1000">
     <w:abstractNumId w:val="990"/>
   </w:num>
@@ -12432,7 +12685,7 @@
 </file>
 
 <file path=word/styles.xml><?xml version="1.0" encoding="utf-8"?>
-<w:styles xmlns:r="http://schemas.openxmlformats.org/officeDocument/2006/relationships" xmlns:w="http://schemas.openxmlformats.org/wordprocessingml/2006/main">
+<w:styles xmlns:mc="http://schemas.openxmlformats.org/markup-compatibility/2006" xmlns:r="http://schemas.openxmlformats.org/officeDocument/2006/relationships" xmlns:w="http://schemas.openxmlformats.org/wordprocessingml/2006/main" xmlns:w14="http://schemas.microsoft.com/office/word/2010/wordml" xmlns:w15="http://schemas.microsoft.com/office/word/2012/wordml" xmlns:w16="http://schemas.microsoft.com/office/word/2018/wordml" xmlns:w16cex="http://schemas.microsoft.com/office/word/2018/wordml/cex" xmlns:w16cid="http://schemas.microsoft.com/office/word/2016/wordml/cid" xmlns:w16du="http://schemas.microsoft.com/office/word/2023/wordml/word16du" xmlns:w16sdtdh="http://schemas.microsoft.com/office/word/2020/wordml/sdtdatahash" xmlns:w16sdtfl="http://schemas.microsoft.com/office/word/2024/wordml/sdtformatlock" xmlns:w16se="http://schemas.microsoft.com/office/word/2015/wordml/symex" mc:Ignorable="w14 w15 w16se w16cid w16 w16cex w16sdtdh w16sdtfl w16du">
   <w:docDefaults>
     <w:rPrDefault>
       <w:rPr>
@@ -12448,19 +12701,474 @@
       </w:pPr>
     </w:pPrDefault>
   </w:docDefaults>
-  <w:latentStyles w:count="276" w:defLockedState="0" w:defQFormat="0" w:defSemiHidden="0" w:defUIPriority="0" w:defUnhideWhenUsed="0"/>
+  <w:latentStyles w:count="376" w:defLockedState="0" w:defQFormat="0" w:defSemiHidden="0" w:defUIPriority="0" w:defUnhideWhenUsed="0">
+    <w:lsdException w:name="header" w:uiPriority="99"/>
+    <w:lsdException w:name="Normal Table" w:semiHidden="1" w:unhideWhenUsed="1"/>
+    <w:lsdException w:name="Table Simple 1" w:semiHidden="1" w:unhideWhenUsed="1"/>
+    <w:lsdException w:name="Table Simple 2" w:semiHidden="1" w:unhideWhenUsed="1"/>
+    <w:lsdException w:name="Table Simple 3" w:semiHidden="1" w:unhideWhenUsed="1"/>
+    <w:lsdException w:name="Table Classic 1" w:semiHidden="1" w:unhideWhenUsed="1"/>
+    <w:lsdException w:name="Table Classic 2" w:semiHidden="1" w:unhideWhenUsed="1"/>
+    <w:lsdException w:name="Table Classic 3" w:semiHidden="1" w:unhideWhenUsed="1"/>
+    <w:lsdException w:name="Table Classic 4" w:semiHidden="1" w:unhideWhenUsed="1"/>
+    <w:lsdException w:name="Table Colorful 1" w:semiHidden="1" w:unhideWhenUsed="1"/>
+    <w:lsdException w:name="Table Colorful 2" w:semiHidden="1" w:unhideWhenUsed="1"/>
+    <w:lsdException w:name="Table Colorful 3" w:semiHidden="1" w:unhideWhenUsed="1"/>
+    <w:lsdException w:name="Table Columns 1" w:semiHidden="1" w:unhideWhenUsed="1"/>
+    <w:lsdException w:name="Table Columns 2" w:semiHidden="1" w:unhideWhenUsed="1"/>
+    <w:lsdException w:name="Table Columns 3" w:semiHidden="1" w:unhideWhenUsed="1"/>
+    <w:lsdException w:name="Table Columns 4" w:semiHidden="1" w:unhideWhenUsed="1"/>
+    <w:lsdException w:name="Table Columns 5" w:semiHidden="1" w:unhideWhenUsed="1"/>
+    <w:lsdException w:name="Table Grid 1" w:semiHidden="1" w:unhideWhenUsed="1"/>
+    <w:lsdException w:name="Table Grid 2" w:semiHidden="1" w:unhideWhenUsed="1"/>
+    <w:lsdException w:name="Table Grid 3" w:semiHidden="1" w:unhideWhenUsed="1"/>
+    <w:lsdException w:name="Table Grid 4" w:semiHidden="1" w:unhideWhenUsed="1"/>
+    <w:lsdException w:name="Table Grid 5" w:semiHidden="1" w:unhideWhenUsed="1"/>
+    <w:lsdException w:name="Table Grid 6" w:semiHidden="1" w:unhideWhenUsed="1"/>
+    <w:lsdException w:name="Table Grid 7" w:semiHidden="1" w:unhideWhenUsed="1"/>
+    <w:lsdException w:name="Table Grid 8" w:semiHidden="1" w:unhideWhenUsed="1"/>
+    <w:lsdException w:name="Table List 1" w:semiHidden="1" w:unhideWhenUsed="1"/>
+    <w:lsdException w:name="Table List 2" w:semiHidden="1" w:unhideWhenUsed="1"/>
+    <w:lsdException w:name="Table List 3" w:semiHidden="1" w:unhideWhenUsed="1"/>
+    <w:lsdException w:name="Table List 4" w:semiHidden="1" w:unhideWhenUsed="1"/>
+    <w:lsdException w:name="Table List 5" w:semiHidden="1" w:unhideWhenUsed="1"/>
+    <w:lsdException w:name="Table List 6" w:semiHidden="1" w:unhideWhenUsed="1"/>
+    <w:lsdException w:name="Table List 7" w:semiHidden="1" w:unhideWhenUsed="1"/>
+    <w:lsdException w:name="Table List 8" w:semiHidden="1" w:unhideWhenUsed="1"/>
+    <w:lsdException w:name="Table 3D effects 1" w:semiHidden="1" w:unhideWhenUsed="1"/>
+    <w:lsdException w:name="Table 3D effects 2" w:semiHidden="1" w:unhideWhenUsed="1"/>
+    <w:lsdException w:name="Table 3D effects 3" w:semiHidden="1" w:unhideWhenUsed="1"/>
+    <w:lsdException w:name="Table Contemporary" w:semiHidden="1" w:unhideWhenUsed="1"/>
+    <w:lsdException w:name="Table Elegant" w:semiHidden="1" w:unhideWhenUsed="1"/>
+    <w:lsdException w:name="Table Professional" w:semiHidden="1" w:unhideWhenUsed="1"/>
+    <w:lsdException w:name="Table Subtle 1" w:semiHidden="1" w:unhideWhenUsed="1"/>
+    <w:lsdException w:name="Table Subtle 2" w:semiHidden="1" w:unhideWhenUsed="1"/>
+    <w:lsdException w:name="Table Web 1" w:semiHidden="1" w:unhideWhenUsed="1"/>
+    <w:lsdException w:name="Table Web 2" w:semiHidden="1" w:unhideWhenUsed="1"/>
+    <w:lsdException w:name="Table Web 3" w:semiHidden="1" w:unhideWhenUsed="1"/>
+    <w:lsdException w:name="Table Theme" w:semiHidden="1" w:unhideWhenUsed="1"/>
+    <w:lsdException w:name="Light Shading"/>
+    <w:lsdException w:name="Light List"/>
+    <w:lsdException w:name="Light Grid"/>
+    <w:lsdException w:name="Medium Shading 1"/>
+    <w:lsdException w:name="Medium Shading 2"/>
+    <w:lsdException w:name="Medium List 1"/>
+    <w:lsdException w:name="Medium List 2"/>
+    <w:lsdException w:name="Medium Grid 1"/>
+    <w:lsdException w:name="Medium Grid 2"/>
+    <w:lsdException w:name="Medium Grid 3"/>
+    <w:lsdException w:name="Dark List"/>
+    <w:lsdException w:name="Colorful Shading"/>
+    <w:lsdException w:name="Colorful List"/>
+    <w:lsdException w:name="Colorful Grid"/>
+    <w:lsdException w:name="Light Shading Accent 1"/>
+    <w:lsdException w:name="Light List Accent 1"/>
+    <w:lsdException w:name="Light Grid Accent 1"/>
+    <w:lsdException w:name="Medium Shading 1 Accent 1"/>
+    <w:lsdException w:name="Medium Shading 2 Accent 1"/>
+    <w:lsdException w:name="Medium List 1 Accent 1"/>
+    <w:lsdException w:name="Medium List 2 Accent 1"/>
+    <w:lsdException w:name="Medium Grid 1 Accent 1"/>
+    <w:lsdException w:name="Medium Grid 2 Accent 1"/>
+    <w:lsdException w:name="Medium Grid 3 Accent 1"/>
+    <w:lsdException w:name="Dark List Accent 1"/>
+    <w:lsdException w:name="Colorful Shading Accent 1"/>
+    <w:lsdException w:name="Colorful List Accent 1"/>
+    <w:lsdException w:name="Colorful Grid Accent 1"/>
+    <w:lsdException w:name="Light Shading Accent 2"/>
+    <w:lsdException w:name="Light List Accent 2"/>
+    <w:lsdException w:name="Light Grid Accent 2"/>
+    <w:lsdException w:name="Medium Shading 1 Accent 2"/>
+    <w:lsdException w:name="Medium Shading 2 Accent 2"/>
+    <w:lsdException w:name="Medium List 1 Accent 2"/>
+    <w:lsdException w:name="Medium List 2 Accent 2"/>
+    <w:lsdException w:name="Medium Grid 1 Accent 2"/>
+    <w:lsdException w:name="Medium Grid 2 Accent 2"/>
+    <w:lsdException w:name="Medium Grid 3 Accent 2"/>
+    <w:lsdException w:name="Dark List Accent 2"/>
+    <w:lsdException w:name="Colorful Shading Accent 2"/>
+    <w:lsdException w:name="Colorful List Accent 2"/>
+    <w:lsdException w:name="Colorful Grid Accent 2"/>
+    <w:lsdException w:name="Light Shading Accent 3"/>
+    <w:lsdException w:name="Light List Accent 3"/>
+    <w:lsdException w:name="Light Grid Accent 3"/>
+    <w:lsdException w:name="Medium Shading 1 Accent 3"/>
+    <w:lsdException w:name="Medium Shading 2 Accent 3"/>
+    <w:lsdException w:name="Medium List 1 Accent 3"/>
+    <w:lsdException w:name="Medium List 2 Accent 3"/>
+    <w:lsdException w:name="Medium Grid 1 Accent 3"/>
+    <w:lsdException w:name="Medium Grid 2 Accent 3"/>
+    <w:lsdException w:name="Medium Grid 3 Accent 3"/>
+    <w:lsdException w:name="Dark List Accent 3"/>
+    <w:lsdException w:name="Colorful Shading Accent 3"/>
+    <w:lsdException w:name="Colorful List Accent 3"/>
+    <w:lsdException w:name="Colorful Grid Accent 3"/>
+    <w:lsdException w:name="Light Shading Accent 4"/>
+    <w:lsdException w:name="Light List Accent 4"/>
+    <w:lsdException w:name="Light Grid Accent 4"/>
+    <w:lsdException w:name="Medium Shading 1 Accent 4"/>
+    <w:lsdException w:name="Medium Shading 2 Accent 4"/>
+    <w:lsdException w:name="Medium List 1 Accent 4"/>
+    <w:lsdException w:name="Medium List 2 Accent 4"/>
+    <w:lsdException w:name="Medium Grid 1 Accent 4"/>
+    <w:lsdException w:name="Medium Grid 2 Accent 4"/>
+    <w:lsdException w:name="Medium Grid 3 Accent 4"/>
+    <w:lsdException w:name="Dark List Accent 4"/>
+    <w:lsdException w:name="Colorful Shading Accent 4"/>
+    <w:lsdException w:name="Colorful List Accent 4"/>
+    <w:lsdException w:name="Colorful Grid Accent 4"/>
+    <w:lsdException w:name="Light Shading Accent 5"/>
+    <w:lsdException w:name="Light List Accent 5"/>
+    <w:lsdException w:name="Light Grid Accent 5"/>
+    <w:lsdException w:name="Medium Shading 1 Accent 5"/>
+    <w:lsdException w:name="Medium Shading 2 Accent 5"/>
+    <w:lsdException w:name="Medium List 1 Accent 5"/>
+    <w:lsdException w:name="Medium List 2 Accent 5"/>
+    <w:lsdException w:name="Medium Grid 1 Accent 5"/>
+    <w:lsdException w:name="Medium Grid 2 Accent 5"/>
+    <w:lsdException w:name="Medium Grid 3 Accent 5"/>
+    <w:lsdException w:name="Dark List Accent 5"/>
+    <w:lsdException w:name="Colorful Shading Accent 5"/>
+    <w:lsdException w:name="Colorful List Accent 5"/>
+    <w:lsdException w:name="Colorful Grid Accent 5"/>
+    <w:lsdException w:name="Light Shading Accent 6"/>
+    <w:lsdException w:name="Light List Accent 6"/>
+    <w:lsdException w:name="Light Grid Accent 6"/>
+    <w:lsdException w:name="Medium Shading 1 Accent 6"/>
+    <w:lsdException w:name="Medium Shading 2 Accent 6"/>
+    <w:lsdException w:name="Medium List 1 Accent 6"/>
+    <w:lsdException w:name="Medium List 2 Accent 6"/>
+    <w:lsdException w:name="Medium Grid 1 Accent 6"/>
+    <w:lsdException w:name="Medium Grid 2 Accent 6"/>
+    <w:lsdException w:name="Medium Grid 3 Accent 6"/>
+    <w:lsdException w:name="Dark List Accent 6"/>
+    <w:lsdException w:name="Colorful Shading Accent 6"/>
+    <w:lsdException w:name="Colorful List Accent 6"/>
+    <w:lsdException w:name="Colorful Grid Accent 6"/>
+    <w:lsdException w:name="Grid Table 4" w:uiPriority="49"/>
+    <w:lsdException w:name="Grid Table 5 Dark" w:uiPriority="50"/>
+    <w:lsdException w:name="Grid Table 6 Colorful" w:uiPriority="51"/>
+    <w:lsdException w:name="Grid Table 7 Colorful" w:uiPriority="52"/>
+    <w:lsdException w:name="Grid Table 1 Light Accent 1" w:uiPriority="46"/>
+    <w:lsdException w:name="Grid Table 2 Accent 1" w:uiPriority="47"/>
+    <w:lsdException w:name="Grid Table 3 Accent 1" w:uiPriority="48"/>
+    <w:lsdException w:name="Grid Table 4 Accent 1" w:uiPriority="49"/>
+    <w:lsdException w:name="Grid Table 5 Dark Accent 1" w:uiPriority="50"/>
+    <w:lsdException w:name="Grid Table 6 Colorful Accent 1" w:uiPriority="51"/>
+    <w:lsdException w:name="Grid Table 7 Colorful Accent 1" w:uiPriority="52"/>
+    <w:lsdException w:name="Grid Table 1 Light Accent 2" w:uiPriority="46"/>
+    <w:lsdException w:name="Grid Table 2 Accent 2" w:uiPriority="47"/>
+    <w:lsdException w:name="Grid Table 3 Accent 2" w:uiPriority="48"/>
+    <w:lsdException w:name="Grid Table 4 Accent 2" w:uiPriority="49"/>
+    <w:lsdException w:name="Grid Table 5 Dark Accent 2" w:uiPriority="50"/>
+    <w:lsdException w:name="Grid Table 6 Colorful Accent 2" w:uiPriority="51"/>
+    <w:lsdException w:name="Grid Table 7 Colorful Accent 2" w:uiPriority="52"/>
+    <w:lsdException w:name="Grid Table 1 Light Accent 3" w:uiPriority="46"/>
+    <w:lsdException w:name="Grid Table 2 Accent 3" w:uiPriority="47"/>
+    <w:lsdException w:name="Grid Table 3 Accent 3" w:uiPriority="48"/>
+    <w:lsdException w:name="Grid Table 4 Accent 3" w:uiPriority="49"/>
+    <w:lsdException w:name="Grid Table 5 Dark Accent 3" w:uiPriority="50"/>
+    <w:lsdException w:name="Grid Table 6 Colorful Accent 3" w:uiPriority="51"/>
+    <w:lsdException w:name="Grid Table 7 Colorful Accent 3" w:uiPriority="52"/>
+    <w:lsdException w:name="Grid Table 1 Light Accent 4" w:uiPriority="46"/>
+    <w:lsdException w:name="Grid Table 2 Accent 4" w:uiPriority="47"/>
+    <w:lsdException w:name="Grid Table 3 Accent 4" w:uiPriority="48"/>
+    <w:lsdException w:name="Grid Table 4 Accent 4" w:uiPriority="49"/>
+    <w:lsdException w:name="Grid Table 5 Dark Accent 4" w:uiPriority="50"/>
+    <w:lsdException w:name="Grid Table 6 Colorful Accent 4" w:uiPriority="51"/>
+    <w:lsdException w:name="Grid Table 7 Colorful Accent 4" w:uiPriority="52"/>
+    <w:lsdException w:name="Grid Table 1 Light Accent 5" w:uiPriority="46"/>
+    <w:lsdException w:name="Grid Table 2 Accent 5" w:uiPriority="47"/>
+    <w:lsdException w:name="Grid Table 3 Accent 5" w:uiPriority="48"/>
+    <w:lsdException w:name="Grid Table 4 Accent 5" w:uiPriority="49"/>
+    <w:lsdException w:name="Grid Table 5 Dark Accent 5" w:uiPriority="50"/>
+    <w:lsdException w:name="Grid Table 6 Colorful Accent 5" w:uiPriority="51"/>
+    <w:lsdException w:name="Grid Table 7 Colorful Accent 5" w:uiPriority="52"/>
+    <w:lsdException w:name="Grid Table 1 Light Accent 6" w:uiPriority="46"/>
+    <w:lsdException w:name="Grid Table 2 Accent 6" w:uiPriority="47"/>
+    <w:lsdException w:name="Grid Table 3 Accent 6" w:uiPriority="48"/>
+    <w:lsdException w:name="Grid Table 4 Accent 6" w:uiPriority="49"/>
+    <w:lsdException w:name="Grid Table 5 Dark Accent 6" w:uiPriority="50"/>
+    <w:lsdException w:name="Grid Table 6 Colorful Accent 6" w:uiPriority="51"/>
+    <w:lsdException w:name="Grid Table 7 Colorful Accent 6" w:uiPriority="52"/>
+    <w:lsdException w:name="List Table 1 Light" w:uiPriority="46"/>
+    <w:lsdException w:name="List Table 2" w:uiPriority="47"/>
+    <w:lsdException w:name="List Table 3" w:uiPriority="48"/>
+    <w:lsdException w:name="List Table 4" w:uiPriority="49"/>
+    <w:lsdException w:name="List Table 5 Dark" w:uiPriority="50"/>
+    <w:lsdException w:name="List Table 6 Colorful" w:uiPriority="51"/>
+    <w:lsdException w:name="List Table 7 Colorful" w:uiPriority="52"/>
+    <w:lsdException w:name="List Table 1 Light Accent 1" w:uiPriority="46"/>
+    <w:lsdException w:name="List Table 2 Accent 1" w:uiPriority="47"/>
+    <w:lsdException w:name="List Table 3 Accent 1" w:uiPriority="48"/>
+    <w:lsdException w:name="List Table 4 Accent 1" w:uiPriority="49"/>
+    <w:lsdException w:name="List Table 5 Dark Accent 1" w:uiPriority="50"/>
+    <w:lsdException w:name="List Table 6 Colorful Accent 1" w:uiPriority="51"/>
+    <w:lsdException w:name="List Table 7 Colorful Accent 1" w:uiPriority="52"/>
+    <w:lsdException w:name="List Table 1 Light Accent 2" w:uiPriority="46"/>
+    <w:lsdException w:name="List Table 2 Accent 2" w:uiPriority="47"/>
+    <w:lsdException w:name="List Table 3 Accent 2" w:uiPriority="48"/>
+    <w:lsdException w:name="List Table 4 Accent 2" w:uiPriority="49"/>
+    <w:lsdException w:name="List Table 5 Dark Accent 2" w:uiPriority="50"/>
+    <w:lsdException w:name="List Table 6 Colorful Accent 2" w:uiPriority="51"/>
+    <w:lsdException w:name="List Table 7 Colorful Accent 2" w:uiPriority="52"/>
+    <w:lsdException w:name="List Table 1 Light Accent 3" w:uiPriority="46"/>
+    <w:lsdException w:name="List Table 2 Accent 3" w:uiPriority="47"/>
+    <w:lsdException w:name="List Table 3 Accent 3" w:uiPriority="48"/>
+    <w:lsdException w:name="List Table 4 Accent 3" w:uiPriority="49"/>
+    <w:lsdException w:name="List Table 5 Dark Accent 3" w:uiPriority="50"/>
+    <w:lsdException w:name="List Table 6 Colorful Accent 3" w:uiPriority="51"/>
+    <w:lsdException w:name="List Table 7 Colorful Accent 3" w:uiPriority="52"/>
+    <w:lsdException w:name="List Table 1 Light Accent 4" w:uiPriority="46"/>
+    <w:lsdException w:name="List Table 2 Accent 4" w:uiPriority="47"/>
+    <w:lsdException w:name="List Table 3 Accent 4" w:uiPriority="48"/>
+    <w:lsdException w:name="List Table 4 Accent 4" w:uiPriority="49"/>
+    <w:lsdException w:name="List Table 5 Dark Accent 4" w:uiPriority="50"/>
+    <w:lsdException w:name="List Table 6 Colorful Accent 4" w:uiPriority="51"/>
+    <w:lsdException w:name="List Table 7 Colorful Accent 4" w:uiPriority="52"/>
+    <w:lsdException w:name="List Table 1 Light Accent 5" w:uiPriority="46"/>
+    <w:lsdException w:name="List Table 2 Accent 5" w:uiPriority="47"/>
+    <w:lsdException w:name="List Table 3 Accent 5" w:uiPriority="48"/>
+    <w:lsdException w:name="List Table 4 Accent 5" w:uiPriority="49"/>
+    <w:lsdException w:name="List Table 5 Dark Accent 5" w:uiPriority="50"/>
+    <w:lsdException w:name="List Table 6 Colorful Accent 5" w:uiPriority="51"/>
+    <w:lsdException w:name="List Table 7 Colorful Accent 5" w:uiPriority="52"/>
+    <w:lsdException w:name="List Table 1 Light Accent 6" w:uiPriority="46"/>
+    <w:lsdException w:name="List Table 2 Accent 6" w:uiPriority="47"/>
+    <w:lsdException w:name="List Table 3 Accent 6" w:uiPriority="48"/>
+    <w:lsdException w:name="List Table 4 Accent 6" w:uiPriority="49"/>
+    <w:lsdException w:name="List Table 5 Dark Accent 6" w:uiPriority="50"/>
+    <w:lsdException w:name="List Table 6 Colorful Accent 6" w:uiPriority="51"/>
+    <w:lsdException w:name="List Table 7 Colorful Accent 6" w:uiPriority="52"/>
+    <w:lsdException w:name="Mention" w:semiHidden="1" w:uiPriority="99" w:unhideWhenUsed="1"/>
+    <w:lsdException w:name="Smart Hyperlink" w:semiHidden="1" w:uiPriority="99" w:unhideWhenUsed="1"/>
+    <w:lsdException w:name="Hashtag" w:semiHidden="1" w:uiPriority="99" w:unhideWhenUsed="1"/>
+    <w:lsdException w:name="Unresolved Mention" w:semiHidden="1" w:uiPriority="99" w:unhideWhenUsed="1"/>
+    <w:lsdException w:name="Smart Link" w:semiHidden="1" w:uiPriority="99" w:unhideWhenUsed="1"/>
+  </w:latentStyles>
   <w:style w:default="1" w:styleId="Normal" w:type="paragraph">
     <w:name w:val="Normal"/>
     <w:qFormat/>
   </w:style>
+  <w:style w:styleId="Heading1" w:type="paragraph">
+    <w:name w:val="heading 1"/>
+    <w:basedOn w:val="Normal"/>
+    <w:next w:val="BodyText"/>
+    <w:uiPriority w:val="9"/>
+    <w:qFormat/>
+    <w:rsid w:val="00AD7118"/>
+    <w:pPr>
+      <w:keepNext/>
+      <w:keepLines/>
+      <w:spacing w:after="0" w:before="480"/>
+      <w:outlineLvl w:val="0"/>
+    </w:pPr>
+    <w:rPr>
+      <w:rFonts w:ascii="Palatino Linotype" w:cstheme="majorBidi" w:eastAsiaTheme="majorEastAsia" w:hAnsi="Palatino Linotype"/>
+      <w:b/>
+      <w:bCs/>
+      <w:color w:themeColor="accent1" w:val="4F81BD"/>
+      <w:sz w:val="80"/>
+      <w:szCs w:val="80"/>
+    </w:rPr>
+  </w:style>
+  <w:style w:styleId="Heading2" w:type="paragraph">
+    <w:name w:val="heading 2"/>
+    <w:basedOn w:val="Normal"/>
+    <w:next w:val="BodyText"/>
+    <w:uiPriority w:val="9"/>
+    <w:unhideWhenUsed/>
+    <w:qFormat/>
+    <w:rsid w:val="00AD7118"/>
+    <w:pPr>
+      <w:keepNext/>
+      <w:keepLines/>
+      <w:spacing w:after="0" w:before="200"/>
+      <w:outlineLvl w:val="1"/>
+    </w:pPr>
+    <w:rPr>
+      <w:rFonts w:ascii="Palatino Linotype" w:cstheme="majorBidi" w:eastAsiaTheme="majorEastAsia" w:hAnsi="Palatino Linotype"/>
+      <w:b/>
+      <w:bCs/>
+      <w:color w:themeColor="accent1" w:val="4F81BD"/>
+      <w:sz w:val="40"/>
+      <w:szCs w:val="40"/>
+    </w:rPr>
+  </w:style>
+  <w:style w:styleId="Heading3" w:type="paragraph">
+    <w:name w:val="heading 3"/>
+    <w:basedOn w:val="Normal"/>
+    <w:next w:val="BodyText"/>
+    <w:uiPriority w:val="9"/>
+    <w:unhideWhenUsed/>
+    <w:qFormat/>
+    <w:rsid w:val="00AD7118"/>
+    <w:pPr>
+      <w:keepNext/>
+      <w:keepLines/>
+      <w:spacing w:after="0" w:before="200"/>
+      <w:outlineLvl w:val="2"/>
+    </w:pPr>
+    <w:rPr>
+      <w:rFonts w:ascii="Palatino Linotype" w:cstheme="majorBidi" w:eastAsiaTheme="majorEastAsia" w:hAnsi="Palatino Linotype"/>
+      <w:b/>
+      <w:bCs/>
+      <w:color w:themeColor="accent1" w:val="4F81BD"/>
+      <w:sz w:val="36"/>
+      <w:szCs w:val="36"/>
+    </w:rPr>
+  </w:style>
+  <w:style w:styleId="Heading4" w:type="paragraph">
+    <w:name w:val="heading 4"/>
+    <w:basedOn w:val="Normal"/>
+    <w:next w:val="BodyText"/>
+    <w:uiPriority w:val="9"/>
+    <w:unhideWhenUsed/>
+    <w:qFormat/>
+    <w:pPr>
+      <w:keepNext/>
+      <w:keepLines/>
+      <w:spacing w:after="0" w:before="200"/>
+      <w:outlineLvl w:val="3"/>
+    </w:pPr>
+    <w:rPr>
+      <w:rFonts w:asciiTheme="majorHAnsi" w:cstheme="majorBidi" w:eastAsiaTheme="majorEastAsia" w:hAnsiTheme="majorHAnsi"/>
+      <w:bCs/>
+      <w:i/>
+      <w:color w:themeColor="accent1" w:val="4F81BD"/>
+    </w:rPr>
+  </w:style>
+  <w:style w:styleId="Heading5" w:type="paragraph">
+    <w:name w:val="heading 5"/>
+    <w:basedOn w:val="Normal"/>
+    <w:next w:val="BodyText"/>
+    <w:uiPriority w:val="9"/>
+    <w:unhideWhenUsed/>
+    <w:qFormat/>
+    <w:pPr>
+      <w:keepNext/>
+      <w:keepLines/>
+      <w:spacing w:after="0" w:before="200"/>
+      <w:outlineLvl w:val="4"/>
+    </w:pPr>
+    <w:rPr>
+      <w:rFonts w:asciiTheme="majorHAnsi" w:cstheme="majorBidi" w:eastAsiaTheme="majorEastAsia" w:hAnsiTheme="majorHAnsi"/>
+      <w:iCs/>
+      <w:color w:themeColor="accent1" w:val="4F81BD"/>
+    </w:rPr>
+  </w:style>
+  <w:style w:styleId="Heading6" w:type="paragraph">
+    <w:name w:val="heading 6"/>
+    <w:basedOn w:val="Normal"/>
+    <w:next w:val="BodyText"/>
+    <w:uiPriority w:val="9"/>
+    <w:unhideWhenUsed/>
+    <w:qFormat/>
+    <w:pPr>
+      <w:keepNext/>
+      <w:keepLines/>
+      <w:spacing w:after="0" w:before="200"/>
+      <w:outlineLvl w:val="5"/>
+    </w:pPr>
+    <w:rPr>
+      <w:rFonts w:asciiTheme="majorHAnsi" w:cstheme="majorBidi" w:eastAsiaTheme="majorEastAsia" w:hAnsiTheme="majorHAnsi"/>
+      <w:color w:themeColor="accent1" w:val="4F81BD"/>
+    </w:rPr>
+  </w:style>
+  <w:style w:styleId="Heading7" w:type="paragraph">
+    <w:name w:val="heading 7"/>
+    <w:basedOn w:val="Normal"/>
+    <w:next w:val="BodyText"/>
+    <w:uiPriority w:val="9"/>
+    <w:unhideWhenUsed/>
+    <w:qFormat/>
+    <w:pPr>
+      <w:keepNext/>
+      <w:keepLines/>
+      <w:spacing w:after="0" w:before="200"/>
+      <w:outlineLvl w:val="6"/>
+    </w:pPr>
+    <w:rPr>
+      <w:rFonts w:asciiTheme="majorHAnsi" w:cstheme="majorBidi" w:eastAsiaTheme="majorEastAsia" w:hAnsiTheme="majorHAnsi"/>
+      <w:color w:themeColor="accent1" w:val="4F81BD"/>
+    </w:rPr>
+  </w:style>
+  <w:style w:styleId="Heading8" w:type="paragraph">
+    <w:name w:val="heading 8"/>
+    <w:basedOn w:val="Normal"/>
+    <w:next w:val="BodyText"/>
+    <w:uiPriority w:val="9"/>
+    <w:unhideWhenUsed/>
+    <w:qFormat/>
+    <w:pPr>
+      <w:keepNext/>
+      <w:keepLines/>
+      <w:spacing w:after="0" w:before="200"/>
+      <w:outlineLvl w:val="7"/>
+    </w:pPr>
+    <w:rPr>
+      <w:rFonts w:asciiTheme="majorHAnsi" w:cstheme="majorBidi" w:eastAsiaTheme="majorEastAsia" w:hAnsiTheme="majorHAnsi"/>
+      <w:color w:themeColor="accent1" w:val="4F81BD"/>
+    </w:rPr>
+  </w:style>
+  <w:style w:styleId="Heading9" w:type="paragraph">
+    <w:name w:val="heading 9"/>
+    <w:basedOn w:val="Normal"/>
+    <w:next w:val="BodyText"/>
+    <w:uiPriority w:val="9"/>
+    <w:unhideWhenUsed/>
+    <w:qFormat/>
+    <w:pPr>
+      <w:keepNext/>
+      <w:keepLines/>
+      <w:spacing w:after="0" w:before="200"/>
+      <w:outlineLvl w:val="8"/>
+    </w:pPr>
+    <w:rPr>
+      <w:rFonts w:asciiTheme="majorHAnsi" w:cstheme="majorBidi" w:eastAsiaTheme="majorEastAsia" w:hAnsiTheme="majorHAnsi"/>
+      <w:color w:themeColor="accent1" w:val="4F81BD"/>
+    </w:rPr>
+  </w:style>
+  <w:style w:default="1" w:styleId="DefaultParagraphFont" w:type="character">
+    <w:name w:val="Default Paragraph Font"/>
+    <w:uiPriority w:val="1"/>
+    <w:semiHidden/>
+    <w:unhideWhenUsed/>
+  </w:style>
+  <w:style w:default="1" w:styleId="TableNormal" w:type="table">
+    <w:name w:val="Normal Table"/>
+    <w:uiPriority w:val="99"/>
+    <w:semiHidden/>
+    <w:unhideWhenUsed/>
+    <w:tblPr>
+      <w:tblInd w:type="dxa" w:w="0"/>
+      <w:tblCellMar>
+        <w:top w:type="dxa" w:w="0"/>
+        <w:left w:type="dxa" w:w="108"/>
+        <w:bottom w:type="dxa" w:w="0"/>
+        <w:right w:type="dxa" w:w="108"/>
+      </w:tblCellMar>
+    </w:tblPr>
+  </w:style>
+  <w:style w:default="1" w:styleId="NoList" w:type="numbering">
+    <w:name w:val="No List"/>
+    <w:uiPriority w:val="99"/>
+    <w:semiHidden/>
+    <w:unhideWhenUsed/>
+  </w:style>
   <w:style w:styleId="BodyText" w:type="paragraph">
     <w:name w:val="Body Text"/>
     <w:basedOn w:val="Normal"/>
-    <w:link w:val="BodyTextChar"/>
     <w:qFormat/>
+    <w:rsid w:val="00AD7118"/>
     <w:pPr>
       <w:spacing w:after="180" w:before="180"/>
     </w:pPr>
+    <w:rPr>
+      <w:rFonts w:ascii="Palatino Linotype" w:hAnsi="Palatino Linotype"/>
+      <w:sz w:val="22"/>
+      <w:szCs w:val="22"/>
+    </w:rPr>
   </w:style>
   <w:style w:customStyle="1" w:styleId="FirstParagraph" w:type="paragraph">
     <w:name w:val="First Paragraph"/>
@@ -12502,10 +13210,7 @@
     <w:next w:val="BodyText"/>
     <w:qFormat/>
     <w:pPr>
-      <w:keepNext/>
-      <w:keepLines/>
-      <w:spacing w:after="240" w:before="240"/>
-      <w:jc w:val="center"/>
+      <w:spacing w:before="240"/>
     </w:pPr>
     <w:rPr>
       <w:sz w:val="30"/>
@@ -12568,198 +13273,7 @@
   <w:style w:styleId="Bibliography" w:type="paragraph">
     <w:name w:val="Bibliography"/>
     <w:basedOn w:val="Normal"/>
-    <w:next w:val="Bibliography"/>
     <w:qFormat/>
-    <w:pPr/>
-    <w:rPr/>
-  </w:style>
-  <w:style w:styleId="Heading1" w:type="paragraph">
-    <w:name w:val="Heading 1"/>
-    <w:basedOn w:val="Normal"/>
-    <w:next w:val="BodyText"/>
-    <w:uiPriority w:val="9"/>
-    <w:qFormat/>
-    <w:pPr>
-      <w:keepNext/>
-      <w:keepLines/>
-      <w:spacing w:after="0" w:before="480"/>
-      <w:outlineLvl w:val="0"/>
-    </w:pPr>
-    <w:rPr>
-      <w:rFonts w:asciiTheme="majorHAnsi" w:cstheme="majorBidi" w:eastAsiaTheme="majorEastAsia" w:hAnsiTheme="majorHAnsi"/>
-      <w:b/>
-      <w:bCs/>
-      <w:color w:themeColor="accent1" w:val="4F81BD"/>
-      <w:sz w:val="32"/>
-      <w:szCs w:val="32"/>
-    </w:rPr>
-  </w:style>
-  <w:style w:styleId="Heading2" w:type="paragraph">
-    <w:name w:val="Heading 2"/>
-    <w:basedOn w:val="Normal"/>
-    <w:next w:val="BodyText"/>
-    <w:uiPriority w:val="9"/>
-    <w:unhideWhenUsed/>
-    <w:qFormat/>
-    <w:pPr>
-      <w:keepNext/>
-      <w:keepLines/>
-      <w:spacing w:after="0" w:before="200"/>
-      <w:outlineLvl w:val="1"/>
-    </w:pPr>
-    <w:rPr>
-      <w:rFonts w:asciiTheme="majorHAnsi" w:cstheme="majorBidi" w:eastAsiaTheme="majorEastAsia" w:hAnsiTheme="majorHAnsi"/>
-      <w:b/>
-      <w:bCs/>
-      <w:color w:themeColor="accent1" w:val="4F81BD"/>
-      <w:sz w:val="28"/>
-      <w:szCs w:val="28"/>
-    </w:rPr>
-  </w:style>
-  <w:style w:styleId="Heading3" w:type="paragraph">
-    <w:name w:val="Heading 3"/>
-    <w:basedOn w:val="Normal"/>
-    <w:next w:val="BodyText"/>
-    <w:uiPriority w:val="9"/>
-    <w:unhideWhenUsed/>
-    <w:qFormat/>
-    <w:pPr>
-      <w:keepNext/>
-      <w:keepLines/>
-      <w:spacing w:after="0" w:before="200"/>
-      <w:outlineLvl w:val="2"/>
-    </w:pPr>
-    <w:rPr>
-      <w:rFonts w:asciiTheme="majorHAnsi" w:cstheme="majorBidi" w:eastAsiaTheme="majorEastAsia" w:hAnsiTheme="majorHAnsi"/>
-      <w:b/>
-      <w:bCs/>
-      <w:color w:themeColor="accent1" w:val="4F81BD"/>
-      <w:sz w:val="24"/>
-      <w:szCs w:val="24"/>
-    </w:rPr>
-  </w:style>
-  <w:style w:styleId="Heading4" w:type="paragraph">
-    <w:name w:val="Heading 4"/>
-    <w:basedOn w:val="Normal"/>
-    <w:next w:val="BodyText"/>
-    <w:uiPriority w:val="9"/>
-    <w:unhideWhenUsed/>
-    <w:qFormat/>
-    <w:pPr>
-      <w:keepNext/>
-      <w:keepLines/>
-      <w:spacing w:after="0" w:before="200"/>
-      <w:outlineLvl w:val="3"/>
-    </w:pPr>
-    <w:rPr>
-      <w:rFonts w:asciiTheme="majorHAnsi" w:cstheme="majorBidi" w:eastAsiaTheme="majorEastAsia" w:hAnsiTheme="majorHAnsi"/>
-      <w:bCs/>
-      <w:i/>
-      <w:color w:themeColor="accent1" w:val="4F81BD"/>
-      <w:sz w:val="24"/>
-      <w:szCs w:val="24"/>
-    </w:rPr>
-  </w:style>
-  <w:style w:styleId="Heading5" w:type="paragraph">
-    <w:name w:val="Heading 5"/>
-    <w:basedOn w:val="Normal"/>
-    <w:next w:val="BodyText"/>
-    <w:uiPriority w:val="9"/>
-    <w:unhideWhenUsed/>
-    <w:qFormat/>
-    <w:pPr>
-      <w:keepNext/>
-      <w:keepLines/>
-      <w:spacing w:after="0" w:before="200"/>
-      <w:outlineLvl w:val="4"/>
-    </w:pPr>
-    <w:rPr>
-      <w:rFonts w:asciiTheme="majorHAnsi" w:cstheme="majorBidi" w:eastAsiaTheme="majorEastAsia" w:hAnsiTheme="majorHAnsi"/>
-      <w:iCs/>
-      <w:color w:themeColor="accent1" w:val="4F81BD"/>
-      <w:sz w:val="24"/>
-      <w:szCs w:val="24"/>
-    </w:rPr>
-  </w:style>
-  <w:style w:styleId="Heading6" w:type="paragraph">
-    <w:name w:val="Heading 6"/>
-    <w:basedOn w:val="Normal"/>
-    <w:next w:val="BodyText"/>
-    <w:uiPriority w:val="9"/>
-    <w:unhideWhenUsed/>
-    <w:qFormat/>
-    <w:pPr>
-      <w:keepNext/>
-      <w:keepLines/>
-      <w:spacing w:after="0" w:before="200"/>
-      <w:outlineLvl w:val="5"/>
-    </w:pPr>
-    <w:rPr>
-      <w:rFonts w:asciiTheme="majorHAnsi" w:cstheme="majorBidi" w:eastAsiaTheme="majorEastAsia" w:hAnsiTheme="majorHAnsi"/>
-      <w:color w:themeColor="accent1" w:val="4F81BD"/>
-      <w:sz w:val="24"/>
-      <w:szCs w:val="24"/>
-    </w:rPr>
-  </w:style>
-  <w:style w:styleId="Heading7" w:type="paragraph">
-    <w:name w:val="Heading 7"/>
-    <w:basedOn w:val="Normal"/>
-    <w:next w:val="BodyText"/>
-    <w:uiPriority w:val="9"/>
-    <w:unhideWhenUsed/>
-    <w:qFormat/>
-    <w:pPr>
-      <w:keepNext/>
-      <w:keepLines/>
-      <w:spacing w:after="0" w:before="200"/>
-      <w:outlineLvl w:val="6"/>
-    </w:pPr>
-    <w:rPr>
-      <w:rFonts w:asciiTheme="majorHAnsi" w:cstheme="majorBidi" w:eastAsiaTheme="majorEastAsia" w:hAnsiTheme="majorHAnsi"/>
-      <w:color w:themeColor="accent1" w:val="4F81BD"/>
-      <w:sz w:val="24"/>
-      <w:szCs w:val="24"/>
-    </w:rPr>
-  </w:style>
-  <w:style w:styleId="Heading8" w:type="paragraph">
-    <w:name w:val="Heading 8"/>
-    <w:basedOn w:val="Normal"/>
-    <w:next w:val="BodyText"/>
-    <w:uiPriority w:val="9"/>
-    <w:unhideWhenUsed/>
-    <w:qFormat/>
-    <w:pPr>
-      <w:keepNext/>
-      <w:keepLines/>
-      <w:spacing w:after="0" w:before="200"/>
-      <w:outlineLvl w:val="7"/>
-    </w:pPr>
-    <w:rPr>
-      <w:rFonts w:asciiTheme="majorHAnsi" w:cstheme="majorBidi" w:eastAsiaTheme="majorEastAsia" w:hAnsiTheme="majorHAnsi"/>
-      <w:color w:themeColor="accent1" w:val="4F81BD"/>
-      <w:sz w:val="24"/>
-      <w:szCs w:val="24"/>
-    </w:rPr>
-  </w:style>
-  <w:style w:styleId="Heading9" w:type="paragraph">
-    <w:name w:val="Heading 9"/>
-    <w:basedOn w:val="Normal"/>
-    <w:next w:val="BodyText"/>
-    <w:uiPriority w:val="9"/>
-    <w:unhideWhenUsed/>
-    <w:qFormat/>
-    <w:pPr>
-      <w:keepNext/>
-      <w:keepLines/>
-      <w:spacing w:after="0" w:before="200"/>
-      <w:outlineLvl w:val="8"/>
-    </w:pPr>
-    <w:rPr>
-      <w:rFonts w:asciiTheme="majorHAnsi" w:cstheme="majorBidi" w:eastAsiaTheme="majorEastAsia" w:hAnsiTheme="majorHAnsi"/>
-      <w:color w:themeColor="accent1" w:val="4F81BD"/>
-      <w:sz w:val="24"/>
-      <w:szCs w:val="24"/>
-    </w:rPr>
   </w:style>
   <w:style w:styleId="BlockText" w:type="paragraph">
     <w:name w:val="Block Text"/>
@@ -12770,37 +13284,28 @@
     <w:qFormat/>
     <w:pPr>
       <w:spacing w:after="100" w:before="100"/>
-      <w:ind w:firstLine="0" w:left="480" w:right="480"/>
+      <w:ind w:left="480" w:right="480"/>
     </w:pPr>
   </w:style>
   <w:style w:styleId="FootnoteText" w:type="paragraph">
-    <w:name w:val="Footnote Text"/>
+    <w:name w:val="footnote text"/>
     <w:basedOn w:val="Normal"/>
-    <w:next w:val="FootnoteText"/>
     <w:uiPriority w:val="9"/>
     <w:unhideWhenUsed/>
     <w:qFormat/>
   </w:style>
-  <w:style w:styleId="FootnoteBlockText" w:type="paragraph">
+  <w:style w:customStyle="1" w:styleId="FootnoteBlockText" w:type="paragraph">
     <w:name w:val="Footnote Block Text"/>
-    <w:basedOn w:val="Footnote Text"/>
-    <w:next w:val="Footnote Text"/>
     <w:uiPriority w:val="9"/>
     <w:unhideWhenUsed/>
     <w:qFormat/>
     <w:pPr>
       <w:spacing w:after="100" w:before="100"/>
-      <w:ind w:firstLine="0" w:left="480" w:right="480"/>
+      <w:ind w:left="480" w:right="480"/>
     </w:pPr>
   </w:style>
-  <w:style w:default="1" w:styleId="DefaultParagraphFont" w:type="character">
-    <w:name w:val="Default Paragraph Font"/>
-    <w:semiHidden/>
-    <w:unhideWhenUsed/>
-  </w:style>
-  <w:style w:default="1" w:styleId="Table" w:type="table">
+  <w:style w:customStyle="1" w:styleId="Table" w:type="table">
     <w:name w:val="Table"/>
-    <w:basedOn w:val="TableNormal"/>
     <w:semiHidden/>
     <w:unhideWhenUsed/>
     <w:qFormat/>
@@ -12816,14 +13321,13 @@
     <w:tblStylePr w:type="firstRow">
       <w:tblPr>
         <w:jc w:val="left"/>
-        <w:tblInd w:type="dxa" w:w="0"/>
       </w:tblPr>
       <w:trPr>
         <w:jc w:val="left"/>
       </w:trPr>
       <w:tcPr>
         <w:tcBorders>
-          <w:bottom w:val="single"/>
+          <w:bottom w:color="auto" w:space="0" w:sz="0" w:val="single"/>
         </w:tcBorders>
         <w:vAlign w:val="bottom"/>
       </w:tcPr>
@@ -12847,11 +13351,11 @@
     <w:basedOn w:val="Normal"/>
   </w:style>
   <w:style w:styleId="Caption" w:type="paragraph">
-    <w:name w:val="Caption"/>
+    <w:name w:val="caption"/>
     <w:basedOn w:val="Normal"/>
-    <w:link w:val="BodyTextChar"/>
+    <w:link w:val="CaptionChar"/>
     <w:pPr>
-      <w:spacing w:after="120" w:before="0"/>
+      <w:spacing w:after="120"/>
     </w:pPr>
     <w:rPr>
       <w:i/>
@@ -12879,14 +13383,15 @@
       <w:keepNext/>
     </w:pPr>
   </w:style>
-  <w:style w:customStyle="1" w:styleId="BodyTextChar" w:type="character">
-    <w:name w:val="Body Text Char"/>
+  <w:style w:customStyle="1" w:styleId="CaptionChar" w:type="character">
+    <w:name w:val="Caption Char"/>
     <w:basedOn w:val="DefaultParagraphFont"/>
-    <w:link w:val="BodyText"/>
+    <w:link w:val="Caption"/>
   </w:style>
   <w:style w:customStyle="1" w:styleId="VerbatimChar" w:type="character">
     <w:name w:val="Verbatim Char"/>
-    <w:basedOn w:val="BodyTextChar"/>
+    <w:basedOn w:val="CaptionChar"/>
+    <w:link w:val="SourceCode"/>
     <w:rPr>
       <w:rFonts w:ascii="Consolas" w:hAnsi="Consolas"/>
       <w:sz w:val="22"/>
@@ -12894,18 +13399,18 @@
   </w:style>
   <w:style w:customStyle="1" w:styleId="SectionNumber" w:type="character">
     <w:name w:val="Section Number"/>
-    <w:basedOn w:val="BodyTextChar"/>
+    <w:basedOn w:val="CaptionChar"/>
   </w:style>
   <w:style w:styleId="FootnoteReference" w:type="character">
-    <w:name w:val="Footnote Reference"/>
-    <w:basedOn w:val="BodyTextChar"/>
+    <w:name w:val="footnote reference"/>
+    <w:basedOn w:val="CaptionChar"/>
     <w:rPr>
       <w:vertAlign w:val="superscript"/>
     </w:rPr>
   </w:style>
   <w:style w:styleId="Hyperlink" w:type="character">
     <w:name w:val="Hyperlink"/>
-    <w:basedOn w:val="BodyTextChar"/>
+    <w:basedOn w:val="CaptionChar"/>
     <w:rPr>
       <w:color w:themeColor="accent1" w:val="4F81BD"/>
     </w:rPr>
@@ -12922,245 +13427,350 @@
       <w:outlineLvl w:val="9"/>
     </w:pPr>
     <w:rPr>
-      <w:rFonts w:asciiTheme="majorHAnsi" w:cstheme="majorBidi" w:eastAsiaTheme="majorEastAsia" w:hAnsiTheme="majorHAnsi"/>
+      <w:rFonts w:asciiTheme="majorHAnsi" w:hAnsiTheme="majorHAnsi"/>
       <w:b w:val="0"/>
       <w:bCs w:val="0"/>
       <w:color w:themeColor="accent1" w:themeShade="BF" w:val="365F91"/>
     </w:rPr>
   </w:style>
-  <w:style w:type="paragraph" w:customStyle="1" w:styleId="SourceCode">
+  <w:style w:customStyle="1" w:styleId="SourceCode" w:type="paragraph">
     <w:name w:val="Source Code"/>
     <w:basedOn w:val="Normal"/>
     <w:link w:val="VerbatimChar"/>
     <w:pPr>
-      <w:wordWrap w:val="off"/>
+      <w:wordWrap w:val="0"/>
     </w:pPr>
   </w:style>
-  <w:style w:type="character" w:customStyle="1" w:styleId="KeywordTok">
+  <w:style w:customStyle="1" w:styleId="KeywordTok" w:type="character">
     <w:name w:val="KeywordTok"/>
     <w:basedOn w:val="VerbatimChar"/>
     <w:rPr>
+      <w:rFonts w:ascii="Consolas" w:hAnsi="Consolas"/>
       <w:b/>
       <w:color w:val="007020"/>
+      <w:sz w:val="22"/>
     </w:rPr>
   </w:style>
-  <w:style w:type="character" w:customStyle="1" w:styleId="DataTypeTok">
+  <w:style w:customStyle="1" w:styleId="DataTypeTok" w:type="character">
     <w:name w:val="DataTypeTok"/>
     <w:basedOn w:val="VerbatimChar"/>
     <w:rPr>
+      <w:rFonts w:ascii="Consolas" w:hAnsi="Consolas"/>
       <w:color w:val="902000"/>
+      <w:sz w:val="22"/>
     </w:rPr>
   </w:style>
-  <w:style w:type="character" w:customStyle="1" w:styleId="DecValTok">
+  <w:style w:customStyle="1" w:styleId="DecValTok" w:type="character">
     <w:name w:val="DecValTok"/>
     <w:basedOn w:val="VerbatimChar"/>
     <w:rPr>
-      <w:color w:val="40a070"/>
+      <w:rFonts w:ascii="Consolas" w:hAnsi="Consolas"/>
+      <w:color w:val="40A070"/>
+      <w:sz w:val="22"/>
     </w:rPr>
   </w:style>
-  <w:style w:type="character" w:customStyle="1" w:styleId="BaseNTok">
+  <w:style w:customStyle="1" w:styleId="BaseNTok" w:type="character">
     <w:name w:val="BaseNTok"/>
     <w:basedOn w:val="VerbatimChar"/>
     <w:rPr>
-      <w:color w:val="40a070"/>
+      <w:rFonts w:ascii="Consolas" w:hAnsi="Consolas"/>
+      <w:color w:val="40A070"/>
+      <w:sz w:val="22"/>
     </w:rPr>
   </w:style>
-  <w:style w:type="character" w:customStyle="1" w:styleId="FloatTok">
+  <w:style w:customStyle="1" w:styleId="FloatTok" w:type="character">
     <w:name w:val="FloatTok"/>
     <w:basedOn w:val="VerbatimChar"/>
     <w:rPr>
-      <w:color w:val="40a070"/>
+      <w:rFonts w:ascii="Consolas" w:hAnsi="Consolas"/>
+      <w:color w:val="40A070"/>
+      <w:sz w:val="22"/>
     </w:rPr>
   </w:style>
-  <w:style w:type="character" w:customStyle="1" w:styleId="ConstantTok">
+  <w:style w:customStyle="1" w:styleId="ConstantTok" w:type="character">
     <w:name w:val="ConstantTok"/>
     <w:basedOn w:val="VerbatimChar"/>
     <w:rPr>
+      <w:rFonts w:ascii="Consolas" w:hAnsi="Consolas"/>
       <w:color w:val="880000"/>
+      <w:sz w:val="22"/>
     </w:rPr>
   </w:style>
-  <w:style w:type="character" w:customStyle="1" w:styleId="CharTok">
+  <w:style w:customStyle="1" w:styleId="CharTok" w:type="character">
     <w:name w:val="CharTok"/>
     <w:basedOn w:val="VerbatimChar"/>
     <w:rPr>
-      <w:color w:val="4070a0"/>
+      <w:rFonts w:ascii="Consolas" w:hAnsi="Consolas"/>
+      <w:color w:val="4070A0"/>
+      <w:sz w:val="22"/>
     </w:rPr>
   </w:style>
-  <w:style w:type="character" w:customStyle="1" w:styleId="SpecialCharTok">
+  <w:style w:customStyle="1" w:styleId="SpecialCharTok" w:type="character">
     <w:name w:val="SpecialCharTok"/>
     <w:basedOn w:val="VerbatimChar"/>
     <w:rPr>
-      <w:color w:val="4070a0"/>
+      <w:rFonts w:ascii="Consolas" w:hAnsi="Consolas"/>
+      <w:color w:val="4070A0"/>
+      <w:sz w:val="22"/>
     </w:rPr>
   </w:style>
-  <w:style w:type="character" w:customStyle="1" w:styleId="StringTok">
+  <w:style w:customStyle="1" w:styleId="StringTok" w:type="character">
     <w:name w:val="StringTok"/>
     <w:basedOn w:val="VerbatimChar"/>
     <w:rPr>
-      <w:color w:val="4070a0"/>
+      <w:rFonts w:ascii="Consolas" w:hAnsi="Consolas"/>
+      <w:color w:val="4070A0"/>
+      <w:sz w:val="22"/>
     </w:rPr>
   </w:style>
-  <w:style w:type="character" w:customStyle="1" w:styleId="VerbatimStringTok">
+  <w:style w:customStyle="1" w:styleId="VerbatimStringTok" w:type="character">
     <w:name w:val="VerbatimStringTok"/>
     <w:basedOn w:val="VerbatimChar"/>
     <w:rPr>
-      <w:color w:val="4070a0"/>
+      <w:rFonts w:ascii="Consolas" w:hAnsi="Consolas"/>
+      <w:color w:val="4070A0"/>
+      <w:sz w:val="22"/>
     </w:rPr>
   </w:style>
-  <w:style w:type="character" w:customStyle="1" w:styleId="SpecialStringTok">
+  <w:style w:customStyle="1" w:styleId="SpecialStringTok" w:type="character">
     <w:name w:val="SpecialStringTok"/>
     <w:basedOn w:val="VerbatimChar"/>
     <w:rPr>
-      <w:color w:val="bb6688"/>
+      <w:rFonts w:ascii="Consolas" w:hAnsi="Consolas"/>
+      <w:color w:val="BB6688"/>
+      <w:sz w:val="22"/>
     </w:rPr>
   </w:style>
-  <w:style w:type="character" w:customStyle="1" w:styleId="ImportTok">
+  <w:style w:customStyle="1" w:styleId="ImportTok" w:type="character">
     <w:name w:val="ImportTok"/>
     <w:basedOn w:val="VerbatimChar"/>
     <w:rPr>
+      <w:rFonts w:ascii="Consolas" w:hAnsi="Consolas"/>
       <w:b/>
       <w:color w:val="008000"/>
+      <w:sz w:val="22"/>
     </w:rPr>
   </w:style>
-  <w:style w:type="character" w:customStyle="1" w:styleId="CommentTok">
+  <w:style w:customStyle="1" w:styleId="CommentTok" w:type="character">
     <w:name w:val="CommentTok"/>
     <w:basedOn w:val="VerbatimChar"/>
     <w:rPr>
+      <w:rFonts w:ascii="Consolas" w:hAnsi="Consolas"/>
       <w:i/>
-      <w:color w:val="60a0b0"/>
+      <w:color w:val="60A0B0"/>
+      <w:sz w:val="22"/>
     </w:rPr>
   </w:style>
-  <w:style w:type="character" w:customStyle="1" w:styleId="DocumentationTok">
+  <w:style w:customStyle="1" w:styleId="DocumentationTok" w:type="character">
     <w:name w:val="DocumentationTok"/>
     <w:basedOn w:val="VerbatimChar"/>
     <w:rPr>
+      <w:rFonts w:ascii="Consolas" w:hAnsi="Consolas"/>
       <w:i/>
-      <w:color w:val="ba2121"/>
+      <w:color w:val="BA2121"/>
+      <w:sz w:val="22"/>
     </w:rPr>
   </w:style>
-  <w:style w:type="character" w:customStyle="1" w:styleId="AnnotationTok">
+  <w:style w:customStyle="1" w:styleId="AnnotationTok" w:type="character">
     <w:name w:val="AnnotationTok"/>
     <w:basedOn w:val="VerbatimChar"/>
     <w:rPr>
+      <w:rFonts w:ascii="Consolas" w:hAnsi="Consolas"/>
       <w:b/>
       <w:i/>
-      <w:color w:val="60a0b0"/>
+      <w:color w:val="60A0B0"/>
+      <w:sz w:val="22"/>
     </w:rPr>
   </w:style>
-  <w:style w:type="character" w:customStyle="1" w:styleId="CommentVarTok">
+  <w:style w:customStyle="1" w:styleId="CommentVarTok" w:type="character">
     <w:name w:val="CommentVarTok"/>
     <w:basedOn w:val="VerbatimChar"/>
     <w:rPr>
+      <w:rFonts w:ascii="Consolas" w:hAnsi="Consolas"/>
       <w:b/>
       <w:i/>
-      <w:color w:val="60a0b0"/>
+      <w:color w:val="60A0B0"/>
+      <w:sz w:val="22"/>
     </w:rPr>
   </w:style>
-  <w:style w:type="character" w:customStyle="1" w:styleId="OtherTok">
+  <w:style w:customStyle="1" w:styleId="OtherTok" w:type="character">
     <w:name w:val="OtherTok"/>
     <w:basedOn w:val="VerbatimChar"/>
     <w:rPr>
+      <w:rFonts w:ascii="Consolas" w:hAnsi="Consolas"/>
       <w:color w:val="007020"/>
+      <w:sz w:val="22"/>
     </w:rPr>
   </w:style>
-  <w:style w:type="character" w:customStyle="1" w:styleId="FunctionTok">
+  <w:style w:customStyle="1" w:styleId="FunctionTok" w:type="character">
     <w:name w:val="FunctionTok"/>
     <w:basedOn w:val="VerbatimChar"/>
     <w:rPr>
-      <w:color w:val="06287e"/>
+      <w:rFonts w:ascii="Consolas" w:hAnsi="Consolas"/>
+      <w:color w:val="06287E"/>
+      <w:sz w:val="22"/>
     </w:rPr>
   </w:style>
-  <w:style w:type="character" w:customStyle="1" w:styleId="VariableTok">
+  <w:style w:customStyle="1" w:styleId="VariableTok" w:type="character">
     <w:name w:val="VariableTok"/>
     <w:basedOn w:val="VerbatimChar"/>
     <w:rPr>
-      <w:color w:val="19177c"/>
+      <w:rFonts w:ascii="Consolas" w:hAnsi="Consolas"/>
+      <w:color w:val="19177C"/>
+      <w:sz w:val="22"/>
     </w:rPr>
   </w:style>
-  <w:style w:type="character" w:customStyle="1" w:styleId="ControlFlowTok">
+  <w:style w:customStyle="1" w:styleId="ControlFlowTok" w:type="character">
     <w:name w:val="ControlFlowTok"/>
     <w:basedOn w:val="VerbatimChar"/>
     <w:rPr>
+      <w:rFonts w:ascii="Consolas" w:hAnsi="Consolas"/>
       <w:b/>
       <w:color w:val="007020"/>
+      <w:sz w:val="22"/>
     </w:rPr>
   </w:style>
-  <w:style w:type="character" w:customStyle="1" w:styleId="OperatorTok">
+  <w:style w:customStyle="1" w:styleId="OperatorTok" w:type="character">
     <w:name w:val="OperatorTok"/>
     <w:basedOn w:val="VerbatimChar"/>
     <w:rPr>
+      <w:rFonts w:ascii="Consolas" w:hAnsi="Consolas"/>
       <w:color w:val="666666"/>
+      <w:sz w:val="22"/>
     </w:rPr>
   </w:style>
-  <w:style w:type="character" w:customStyle="1" w:styleId="BuiltInTok">
+  <w:style w:customStyle="1" w:styleId="BuiltInTok" w:type="character">
     <w:name w:val="BuiltInTok"/>
     <w:basedOn w:val="VerbatimChar"/>
     <w:rPr>
+      <w:rFonts w:ascii="Consolas" w:hAnsi="Consolas"/>
       <w:color w:val="008000"/>
+      <w:sz w:val="22"/>
     </w:rPr>
   </w:style>
-  <w:style w:type="character" w:customStyle="1" w:styleId="ExtensionTok">
+  <w:style w:customStyle="1" w:styleId="ExtensionTok" w:type="character">
     <w:name w:val="ExtensionTok"/>
     <w:basedOn w:val="VerbatimChar"/>
-    <w:rPr/>
+    <w:rPr>
+      <w:rFonts w:ascii="Consolas" w:hAnsi="Consolas"/>
+      <w:sz w:val="22"/>
+    </w:rPr>
   </w:style>
-  <w:style w:type="character" w:customStyle="1" w:styleId="PreprocessorTok">
+  <w:style w:customStyle="1" w:styleId="PreprocessorTok" w:type="character">
     <w:name w:val="PreprocessorTok"/>
     <w:basedOn w:val="VerbatimChar"/>
     <w:rPr>
-      <w:color w:val="bc7a00"/>
+      <w:rFonts w:ascii="Consolas" w:hAnsi="Consolas"/>
+      <w:color w:val="BC7A00"/>
+      <w:sz w:val="22"/>
     </w:rPr>
   </w:style>
-  <w:style w:type="character" w:customStyle="1" w:styleId="AttributeTok">
+  <w:style w:customStyle="1" w:styleId="AttributeTok" w:type="character">
     <w:name w:val="AttributeTok"/>
     <w:basedOn w:val="VerbatimChar"/>
     <w:rPr>
-      <w:color w:val="7d9029"/>
+      <w:rFonts w:ascii="Consolas" w:hAnsi="Consolas"/>
+      <w:color w:val="7D9029"/>
+      <w:sz w:val="22"/>
     </w:rPr>
   </w:style>
-  <w:style w:type="character" w:customStyle="1" w:styleId="RegionMarkerTok">
+  <w:style w:customStyle="1" w:styleId="RegionMarkerTok" w:type="character">
     <w:name w:val="RegionMarkerTok"/>
     <w:basedOn w:val="VerbatimChar"/>
-    <w:rPr/>
+    <w:rPr>
+      <w:rFonts w:ascii="Consolas" w:hAnsi="Consolas"/>
+      <w:sz w:val="22"/>
+    </w:rPr>
   </w:style>
-  <w:style w:type="character" w:customStyle="1" w:styleId="InformationTok">
+  <w:style w:customStyle="1" w:styleId="InformationTok" w:type="character">
     <w:name w:val="InformationTok"/>
     <w:basedOn w:val="VerbatimChar"/>
     <w:rPr>
+      <w:rFonts w:ascii="Consolas" w:hAnsi="Consolas"/>
       <w:b/>
       <w:i/>
-      <w:color w:val="60a0b0"/>
+      <w:color w:val="60A0B0"/>
+      <w:sz w:val="22"/>
     </w:rPr>
   </w:style>
-  <w:style w:type="character" w:customStyle="1" w:styleId="WarningTok">
+  <w:style w:customStyle="1" w:styleId="WarningTok" w:type="character">
     <w:name w:val="WarningTok"/>
     <w:basedOn w:val="VerbatimChar"/>
     <w:rPr>
+      <w:rFonts w:ascii="Consolas" w:hAnsi="Consolas"/>
       <w:b/>
       <w:i/>
-      <w:color w:val="60a0b0"/>
+      <w:color w:val="60A0B0"/>
+      <w:sz w:val="22"/>
     </w:rPr>
   </w:style>
-  <w:style w:type="character" w:customStyle="1" w:styleId="AlertTok">
+  <w:style w:customStyle="1" w:styleId="AlertTok" w:type="character">
     <w:name w:val="AlertTok"/>
     <w:basedOn w:val="VerbatimChar"/>
     <w:rPr>
+      <w:rFonts w:ascii="Consolas" w:hAnsi="Consolas"/>
       <w:b/>
-      <w:color w:val="ff0000"/>
+      <w:color w:val="FF0000"/>
+      <w:sz w:val="22"/>
     </w:rPr>
   </w:style>
-  <w:style w:type="character" w:customStyle="1" w:styleId="ErrorTok">
+  <w:style w:customStyle="1" w:styleId="ErrorTok" w:type="character">
     <w:name w:val="ErrorTok"/>
     <w:basedOn w:val="VerbatimChar"/>
     <w:rPr>
+      <w:rFonts w:ascii="Consolas" w:hAnsi="Consolas"/>
       <w:b/>
-      <w:color w:val="ff0000"/>
+      <w:color w:val="FF0000"/>
+      <w:sz w:val="22"/>
     </w:rPr>
   </w:style>
-  <w:style w:type="character" w:customStyle="1" w:styleId="NormalTok">
+  <w:style w:customStyle="1" w:styleId="NormalTok" w:type="character">
     <w:name w:val="NormalTok"/>
     <w:basedOn w:val="VerbatimChar"/>
-    <w:rPr/>
+    <w:rPr>
+      <w:rFonts w:ascii="Consolas" w:hAnsi="Consolas"/>
+      <w:sz w:val="22"/>
+    </w:rPr>
+  </w:style>
+  <w:style w:styleId="Header" w:type="paragraph">
+    <w:name w:val="header"/>
+    <w:basedOn w:val="Normal"/>
+    <w:link w:val="HeaderChar"/>
+    <w:uiPriority w:val="99"/>
+    <w:rsid w:val="00AD7118"/>
+    <w:pPr>
+      <w:tabs>
+        <w:tab w:pos="4680" w:val="center"/>
+        <w:tab w:pos="9360" w:val="right"/>
+      </w:tabs>
+      <w:spacing w:after="0"/>
+    </w:pPr>
+  </w:style>
+  <w:style w:customStyle="1" w:styleId="HeaderChar" w:type="character">
+    <w:name w:val="Header Char"/>
+    <w:basedOn w:val="DefaultParagraphFont"/>
+    <w:link w:val="Header"/>
+    <w:uiPriority w:val="99"/>
+    <w:rsid w:val="00AD7118"/>
+  </w:style>
+  <w:style w:styleId="Footer" w:type="paragraph">
+    <w:name w:val="footer"/>
+    <w:basedOn w:val="Normal"/>
+    <w:link w:val="FooterChar"/>
+    <w:rsid w:val="00AD7118"/>
+    <w:pPr>
+      <w:tabs>
+        <w:tab w:pos="4680" w:val="center"/>
+        <w:tab w:pos="9360" w:val="right"/>
+      </w:tabs>
+      <w:spacing w:after="0"/>
+    </w:pPr>
+  </w:style>
+  <w:style w:customStyle="1" w:styleId="FooterChar" w:type="character">
+    <w:name w:val="Footer Char"/>
+    <w:basedOn w:val="DefaultParagraphFont"/>
+    <w:link w:val="Footer"/>
+    <w:rsid w:val="00AD7118"/>
   </w:style>
 </w:styles>
 </file>

</xml_diff>